<commit_message>
created and made directives for example
</commit_message>
<xml_diff>
--- a/Notes.docx
+++ b/Notes.docx
@@ -1230,13 +1230,231 @@
           <w:rFonts w:hint="default"/>
           <w:b w:val="0"/>
           <w:bCs w:val="0"/>
-          <w:sz w:val="20"/>
-          <w:szCs w:val="20"/>
-          <w:lang w:val="en-IN"/>
-        </w:rPr>
-      </w:pPr>
+          <w:sz w:val="36"/>
+          <w:szCs w:val="36"/>
+          <w:lang w:val="en-IN"/>
+        </w:rPr>
+      </w:pPr>
+      <w:r>
+        <w:rPr>
+          <w:rFonts w:hint="default"/>
+          <w:b w:val="0"/>
+          <w:bCs w:val="0"/>
+          <w:sz w:val="36"/>
+          <w:szCs w:val="36"/>
+          <w:lang w:val="en-IN"/>
+        </w:rPr>
+        <w:t>Directives</w:t>
+      </w:r>
+    </w:p>
+    <w:p>
+      <w:pPr>
+        <w:numPr>
+          <w:ilvl w:val="0"/>
+          <w:numId w:val="0"/>
+        </w:numPr>
+        <w:rPr>
+          <w:rFonts w:hint="default"/>
+          <w:b w:val="0"/>
+          <w:bCs w:val="0"/>
+          <w:sz w:val="20"/>
+          <w:szCs w:val="20"/>
+          <w:lang w:val="en-IN"/>
+        </w:rPr>
+      </w:pPr>
+      <w:r>
+        <w:rPr>
+          <w:rFonts w:hint="default"/>
+          <w:b w:val="0"/>
+          <w:bCs w:val="0"/>
+          <w:sz w:val="20"/>
+          <w:szCs w:val="20"/>
+          <w:lang w:val="en-IN"/>
+        </w:rPr>
+        <w:t>Attribute directives</w:t>
+      </w:r>
+    </w:p>
+    <w:p>
+      <w:pPr>
+        <w:numPr>
+          <w:ilvl w:val="0"/>
+          <w:numId w:val="0"/>
+        </w:numPr>
+        <w:rPr>
+          <w:rFonts w:hint="default"/>
+          <w:b w:val="0"/>
+          <w:bCs w:val="0"/>
+          <w:sz w:val="20"/>
+          <w:szCs w:val="20"/>
+          <w:lang w:val="en-IN"/>
+        </w:rPr>
+      </w:pPr>
+      <w:r>
+        <w:rPr>
+          <w:rFonts w:hint="default"/>
+          <w:b w:val="0"/>
+          <w:bCs w:val="0"/>
+          <w:sz w:val="20"/>
+          <w:szCs w:val="20"/>
+          <w:lang w:val="en-IN"/>
+        </w:rPr>
+        <w:t>Structural directives</w:t>
+      </w:r>
+    </w:p>
+    <w:p>
+      <w:pPr>
+        <w:numPr>
+          <w:ilvl w:val="0"/>
+          <w:numId w:val="0"/>
+        </w:numPr>
+        <w:rPr>
+          <w:rFonts w:hint="default"/>
+          <w:b w:val="0"/>
+          <w:bCs w:val="0"/>
+          <w:sz w:val="20"/>
+          <w:szCs w:val="20"/>
+          <w:lang w:val="en-IN"/>
+        </w:rPr>
+      </w:pPr>
+    </w:p>
+    <w:p>
+      <w:pPr>
+        <w:numPr>
+          <w:ilvl w:val="0"/>
+          <w:numId w:val="0"/>
+        </w:numPr>
+        <w:rPr>
+          <w:rFonts w:hint="default"/>
+          <w:b w:val="0"/>
+          <w:bCs w:val="0"/>
+          <w:sz w:val="20"/>
+          <w:szCs w:val="20"/>
+          <w:lang w:val="en-IN"/>
+        </w:rPr>
+      </w:pPr>
+      <w:r>
+        <w:rPr>
+          <w:rFonts w:hint="default"/>
+          <w:b w:val="0"/>
+          <w:bCs w:val="0"/>
+          <w:sz w:val="20"/>
+          <w:szCs w:val="20"/>
+          <w:lang w:val="en-IN"/>
+        </w:rPr>
+        <w:t>ng generate directive [directive-name]</w:t>
+      </w:r>
+    </w:p>
+    <w:p>
+      <w:pPr>
+        <w:numPr>
+          <w:ilvl w:val="0"/>
+          <w:numId w:val="0"/>
+        </w:numPr>
+        <w:rPr>
+          <w:rFonts w:hint="default"/>
+          <w:b w:val="0"/>
+          <w:bCs w:val="0"/>
+          <w:sz w:val="20"/>
+          <w:szCs w:val="20"/>
+          <w:lang w:val="en-IN"/>
+        </w:rPr>
+      </w:pPr>
+    </w:p>
+    <w:p>
+      <w:pPr>
+        <w:numPr>
+          <w:ilvl w:val="0"/>
+          <w:numId w:val="0"/>
+        </w:numPr>
+        <w:rPr>
+          <w:rFonts w:hint="default"/>
+          <w:b w:val="0"/>
+          <w:bCs w:val="0"/>
+          <w:sz w:val="20"/>
+          <w:szCs w:val="20"/>
+          <w:lang w:val="en-IN"/>
+        </w:rPr>
+      </w:pPr>
+      <w:r>
+        <w:rPr>
+          <w:rFonts w:hint="default"/>
+          <w:b w:val="0"/>
+          <w:bCs w:val="0"/>
+          <w:sz w:val="20"/>
+          <w:szCs w:val="20"/>
+          <w:lang w:val="en-IN"/>
+        </w:rPr>
+        <w:t>Create attribute directives and add it in html tags to enable them. Eg: &lt;input backgroundDirective /&gt;</w:t>
+      </w:r>
+    </w:p>
+    <w:p>
+      <w:pPr>
+        <w:numPr>
+          <w:ilvl w:val="0"/>
+          <w:numId w:val="0"/>
+        </w:numPr>
+        <w:rPr>
+          <w:rFonts w:hint="default"/>
+          <w:b w:val="0"/>
+          <w:bCs w:val="0"/>
+          <w:sz w:val="20"/>
+          <w:szCs w:val="20"/>
+          <w:vertAlign w:val="baseline"/>
+          <w:lang w:val="en-IN"/>
+        </w:rPr>
+      </w:pPr>
+      <w:r>
+        <w:rPr>
+          <w:rFonts w:hint="default"/>
+          <w:b w:val="0"/>
+          <w:bCs w:val="0"/>
+          <w:sz w:val="20"/>
+          <w:szCs w:val="20"/>
+          <w:lang w:val="en-IN"/>
+        </w:rPr>
+        <w:t xml:space="preserve">Used as a way to change attributes of the </w:t>
+      </w:r>
+      <w:r>
+        <w:rPr>
+          <w:rFonts w:hint="default"/>
+          <w:b w:val="0"/>
+          <w:bCs w:val="0"/>
+          <w:sz w:val="20"/>
+          <w:szCs w:val="20"/>
+          <w:vertAlign w:val="baseline"/>
+          <w:lang w:val="en-IN"/>
+        </w:rPr>
+        <w:t>ElementRef it is used for.</w:t>
+      </w:r>
       <w:bookmarkStart w:id="0" w:name="_GoBack"/>
       <w:bookmarkEnd w:id="0"/>
+    </w:p>
+    <w:p>
+      <w:pPr>
+        <w:numPr>
+          <w:ilvl w:val="0"/>
+          <w:numId w:val="0"/>
+        </w:numPr>
+        <w:rPr>
+          <w:rFonts w:hint="default"/>
+          <w:b w:val="0"/>
+          <w:bCs w:val="0"/>
+          <w:sz w:val="20"/>
+          <w:szCs w:val="20"/>
+          <w:lang w:val="en-IN"/>
+        </w:rPr>
+      </w:pPr>
+      <w:r>
+        <w:rPr>
+          <w:rFonts w:hint="default"/>
+          <w:b w:val="0"/>
+          <w:bCs w:val="0"/>
+          <w:sz w:val="20"/>
+          <w:szCs w:val="20"/>
+          <w:lang w:val="en-IN"/>
+        </w:rPr>
+        <w:t>@HostListener, @HostBinding</w:t>
+      </w:r>
     </w:p>
     <w:sectPr>
       <w:pgSz w:w="11906" w:h="16838"/>

</xml_diff>